<commit_message>
Feature Engineering and Training Complete
</commit_message>
<xml_diff>
--- a/Task1/Task1_Overview.docx
+++ b/Task1/Task1_Overview.docx
@@ -83,11 +83,8 @@
     <w:p>
       <w:pPr>
         <w:pStyle w:val="ListParagraph"/>
-        <w:numPr>
-          <w:ilvl w:val="0"/>
-          <w:numId w:val="3"/>
-        </w:numPr>
-        <w:spacing w:after="0"/>
+        <w:spacing w:after="0"/>
+        <w:ind w:left="1800"/>
       </w:pPr>
     </w:p>
     <w:p>
@@ -374,15 +371,7 @@
         <w:spacing w:after="0"/>
       </w:pPr>
       <w:r>
-        <w:t xml:space="preserve">Based on the complexity, </w:t>
-      </w:r>
-      <w:proofErr w:type="spellStart"/>
-      <w:r>
-        <w:t>explanability</w:t>
-      </w:r>
-      <w:proofErr w:type="spellEnd"/>
-      <w:r>
-        <w:t>, and the accuracy of the models, we can pick the correct model.</w:t>
+        <w:t>Based on the complexity, explanability, and the accuracy of the models, we can pick the correct model.</w:t>
       </w:r>
     </w:p>
     <w:p>

</xml_diff>